<commit_message>
full docs impl, reworked and done
</commit_message>
<xml_diff>
--- a/docs/docx/02.ЛЗ_2025.docx
+++ b/docs/docx/02.ЛЗ_2025.docx
@@ -1,6 +1,6 @@
 
 <file path=word/document.xml><?xml version="1.0" encoding="utf-8"?>
-<w:document xmlns:wpc="http://schemas.microsoft.com/office/word/2010/wordprocessingCanvas" xmlns:cx="http://schemas.microsoft.com/office/drawing/2014/chartex" xmlns:cx1="http://schemas.microsoft.com/office/drawing/2015/9/8/chartex" xmlns:cx2="http://schemas.microsoft.com/office/drawing/2015/10/21/chartex" xmlns:cx3="http://schemas.microsoft.com/office/drawing/2016/5/9/chartex" xmlns:cx4="http://schemas.microsoft.com/office/drawing/2016/5/10/chartex" xmlns:cx5="http://schemas.microsoft.com/office/drawing/2016/5/11/chartex" xmlns:cx6="http://schemas.microsoft.com/office/drawing/2016/5/12/chartex" xmlns:cx7="http://schemas.microsoft.com/office/drawing/2016/5/13/chartex" xmlns:cx8="http://schemas.microsoft.com/office/drawing/2016/5/14/chartex" xmlns:mc="http://schemas.openxmlformats.org/markup-compatibility/2006" xmlns:aink="http://schemas.microsoft.com/office/drawing/2016/ink" xmlns:am3d="http://schemas.microsoft.com/office/drawing/2017/model3d" xmlns:o="urn:schemas-microsoft-com:office:office" xmlns:oel="http://schemas.microsoft.com/office/2019/extlst" xmlns:r="http://schemas.openxmlformats.org/officeDocument/2006/relationships" xmlns:m="http://schemas.openxmlformats.org/officeDocument/2006/math" xmlns:v="urn:schemas-microsoft-com:vml" xmlns:wp14="http://schemas.microsoft.com/office/word/2010/wordprocessingDrawing" xmlns:wp="http://schemas.openxmlformats.org/drawingml/2006/wordprocessingDrawing" xmlns:w10="urn:schemas-microsoft-com:office:word" xmlns:w="http://schemas.openxmlformats.org/wordprocessingml/2006/main" xmlns:w14="http://schemas.microsoft.com/office/word/2010/wordml" xmlns:w15="http://schemas.microsoft.com/office/word/2012/wordml" xmlns:w16cex="http://schemas.microsoft.com/office/word/2018/wordml/cex" xmlns:w16cid="http://schemas.microsoft.com/office/word/2016/wordml/cid" xmlns:w16="http://schemas.microsoft.com/office/word/2018/wordml" xmlns:w16sdtdh="http://schemas.microsoft.com/office/word/2020/wordml/sdtdatahash" xmlns:w16se="http://schemas.microsoft.com/office/word/2015/wordml/symex" xmlns:wpg="http://schemas.microsoft.com/office/word/2010/wordprocessingGroup" xmlns:wpi="http://schemas.microsoft.com/office/word/2010/wordprocessingInk" xmlns:wne="http://schemas.microsoft.com/office/word/2006/wordml" xmlns:wps="http://schemas.microsoft.com/office/word/2010/wordprocessingShape" mc:Ignorable="w14 w15 w16se w16cid w16 w16cex w16sdtdh wp14">
+<w:document xmlns:wpc="http://schemas.microsoft.com/office/word/2010/wordprocessingCanvas" xmlns:cx="http://schemas.microsoft.com/office/drawing/2014/chartex" xmlns:cx1="http://schemas.microsoft.com/office/drawing/2015/9/8/chartex" xmlns:cx2="http://schemas.microsoft.com/office/drawing/2015/10/21/chartex" xmlns:cx3="http://schemas.microsoft.com/office/drawing/2016/5/9/chartex" xmlns:cx4="http://schemas.microsoft.com/office/drawing/2016/5/10/chartex" xmlns:cx5="http://schemas.microsoft.com/office/drawing/2016/5/11/chartex" xmlns:cx6="http://schemas.microsoft.com/office/drawing/2016/5/12/chartex" xmlns:cx7="http://schemas.microsoft.com/office/drawing/2016/5/13/chartex" xmlns:cx8="http://schemas.microsoft.com/office/drawing/2016/5/14/chartex" xmlns:mc="http://schemas.openxmlformats.org/markup-compatibility/2006" xmlns:aink="http://schemas.microsoft.com/office/drawing/2016/ink" xmlns:am3d="http://schemas.microsoft.com/office/drawing/2017/model3d" xmlns:o="urn:schemas-microsoft-com:office:office" xmlns:r="http://schemas.openxmlformats.org/officeDocument/2006/relationships" xmlns:m="http://schemas.openxmlformats.org/officeDocument/2006/math" xmlns:v="urn:schemas-microsoft-com:vml" xmlns:wp14="http://schemas.microsoft.com/office/word/2010/wordprocessingDrawing" xmlns:wp="http://schemas.openxmlformats.org/drawingml/2006/wordprocessingDrawing" xmlns:w10="urn:schemas-microsoft-com:office:word" xmlns:w="http://schemas.openxmlformats.org/wordprocessingml/2006/main" xmlns:w14="http://schemas.microsoft.com/office/word/2010/wordml" xmlns:w15="http://schemas.microsoft.com/office/word/2012/wordml" xmlns:w16cex="http://schemas.microsoft.com/office/word/2018/wordml/cex" xmlns:w16cid="http://schemas.microsoft.com/office/word/2016/wordml/cid" xmlns:w16="http://schemas.microsoft.com/office/word/2018/wordml" xmlns:w16sdtdh="http://schemas.microsoft.com/office/word/2020/wordml/sdtdatahash" xmlns:w16se="http://schemas.microsoft.com/office/word/2015/wordml/symex" xmlns:wpg="http://schemas.microsoft.com/office/word/2010/wordprocessingGroup" xmlns:wpi="http://schemas.microsoft.com/office/word/2010/wordprocessingInk" xmlns:wne="http://schemas.microsoft.com/office/word/2006/wordml" xmlns:wps="http://schemas.microsoft.com/office/word/2010/wordprocessingShape" mc:Ignorable="w14 w15 w16se w16cid w16 w16cex w16sdtdh wp14">
   <w:body>
     <w:p>
       <w:pPr>
@@ -1884,7 +1884,31 @@
           <w:szCs w:val="28"/>
           <w:lang w:eastAsia="ru-RU"/>
         </w:rPr>
-        <w:t xml:space="preserve">. </w:t>
+        <w:t>.</w:t>
+      </w:r>
+      <w:r>
+        <w:rPr>
+          <w:rFonts w:eastAsia="Times New Roman"/>
+          <w:szCs w:val="28"/>
+          <w:lang w:eastAsia="ru-RU"/>
+        </w:rPr>
+        <w:t xml:space="preserve"> Алгоритм авторизации и подключения</w:t>
+      </w:r>
+      <w:r>
+        <w:rPr>
+          <w:rFonts w:eastAsia="Times New Roman"/>
+          <w:szCs w:val="28"/>
+          <w:lang w:eastAsia="ru-RU"/>
+        </w:rPr>
+        <w:t>.</w:t>
+      </w:r>
+      <w:r>
+        <w:rPr>
+          <w:rFonts w:eastAsia="Times New Roman"/>
+          <w:szCs w:val="28"/>
+          <w:lang w:eastAsia="ru-RU"/>
+        </w:rPr>
+        <w:t xml:space="preserve"> </w:t>
       </w:r>
       <w:r>
         <w:rPr>
@@ -1930,6 +1954,87 @@
         <w:rPr>
           <w:rFonts w:eastAsia="Times New Roman"/>
           <w:szCs w:val="28"/>
+          <w:lang w:val="en-US" w:eastAsia="ru-RU"/>
+        </w:rPr>
+        <w:t>Android</w:t>
+      </w:r>
+      <w:r>
+        <w:rPr>
+          <w:rFonts w:eastAsia="Times New Roman"/>
+          <w:szCs w:val="28"/>
+          <w:lang w:eastAsia="ru-RU"/>
+        </w:rPr>
+        <w:t>-</w:t>
+      </w:r>
+      <w:r>
+        <w:rPr>
+          <w:rFonts w:eastAsia="Times New Roman"/>
+          <w:szCs w:val="28"/>
+          <w:lang w:eastAsia="ru-RU"/>
+        </w:rPr>
+        <w:lastRenderedPageBreak/>
+        <w:t>приложение для мониторинга и управления устройствами умного дома.</w:t>
+      </w:r>
+      <w:r>
+        <w:rPr>
+          <w:rFonts w:eastAsia="Times New Roman"/>
+          <w:szCs w:val="28"/>
+          <w:lang w:eastAsia="ru-RU"/>
+        </w:rPr>
+        <w:t xml:space="preserve"> </w:t>
+      </w:r>
+      <w:r>
+        <w:rPr>
+          <w:rFonts w:eastAsia="Times New Roman"/>
+          <w:szCs w:val="28"/>
+          <w:lang w:eastAsia="ru-RU"/>
+        </w:rPr>
+        <w:t>Алгоритм изменения состояния устройства</w:t>
+      </w:r>
+      <w:r>
+        <w:rPr>
+          <w:rFonts w:eastAsia="Times New Roman"/>
+          <w:szCs w:val="28"/>
+          <w:lang w:eastAsia="ru-RU"/>
+        </w:rPr>
+        <w:t>.</w:t>
+      </w:r>
+      <w:r>
+        <w:rPr>
+          <w:rFonts w:eastAsia="Times New Roman"/>
+          <w:szCs w:val="28"/>
+          <w:lang w:eastAsia="ru-RU"/>
+        </w:rPr>
+        <w:t xml:space="preserve"> Схема программы</w:t>
+      </w:r>
+      <w:r>
+        <w:rPr>
+          <w:rFonts w:eastAsia="Times New Roman"/>
+          <w:szCs w:val="28"/>
+          <w:lang w:eastAsia="ru-RU"/>
+        </w:rPr>
+        <w:t xml:space="preserve"> </w:t>
+      </w:r>
+      <w:r>
+        <w:rPr>
+          <w:rFonts w:eastAsia="Times New Roman"/>
+          <w:szCs w:val="28"/>
+          <w:lang w:eastAsia="ru-RU"/>
+        </w:rPr>
+        <w:t>7</w:t>
+      </w:r>
+      <w:r>
+        <w:rPr>
+          <w:rFonts w:eastAsia="Times New Roman"/>
+          <w:szCs w:val="28"/>
+          <w:lang w:eastAsia="ru-RU"/>
+        </w:rPr>
+        <w:t> </w:t>
+      </w:r>
+      <w:r>
+        <w:rPr>
+          <w:rFonts w:eastAsia="Times New Roman"/>
+          <w:szCs w:val="28"/>
           <w:lang w:eastAsia="ru-RU"/>
         </w:rPr>
         <w:t>Заключительный плакат. Плакат</w:t>
@@ -1942,6 +2047,19 @@
         </w:rPr>
         <w:t>.</w:t>
       </w:r>
+    </w:p>
+    <w:p>
+      <w:pPr>
+        <w:widowControl w:val="0"/>
+        <w:spacing w:line="228" w:lineRule="auto"/>
+        <w:ind w:firstLine="708"/>
+        <w:jc w:val="both"/>
+        <w:rPr>
+          <w:rFonts w:eastAsia="Times New Roman"/>
+          <w:szCs w:val="28"/>
+          <w:lang w:eastAsia="ru-RU"/>
+        </w:rPr>
+      </w:pPr>
     </w:p>
     <w:p>
       <w:pPr>
@@ -1960,7 +2078,6 @@
           <w:szCs w:val="28"/>
           <w:lang w:eastAsia="ru-RU"/>
         </w:rPr>
-        <w:lastRenderedPageBreak/>
         <w:t>Консультанты по дипломному проект</w:t>
       </w:r>
       <w:r>
@@ -2529,7 +2646,42 @@
                 <w:sz w:val="24"/>
                 <w:szCs w:val="24"/>
               </w:rPr>
-              <w:t xml:space="preserve"> (разделы обзор литературы, структурное проектирование, функциональное проектирование</w:t>
+              <w:t xml:space="preserve"> (разделы </w:t>
+            </w:r>
+            <w:r>
+              <w:rPr>
+                <w:sz w:val="24"/>
+                <w:szCs w:val="24"/>
+              </w:rPr>
+              <w:t>1</w:t>
+            </w:r>
+            <w:r>
+              <w:rPr>
+                <w:sz w:val="24"/>
+                <w:szCs w:val="24"/>
+              </w:rPr>
+              <w:t xml:space="preserve">, </w:t>
+            </w:r>
+            <w:r>
+              <w:rPr>
+                <w:sz w:val="24"/>
+                <w:szCs w:val="24"/>
+              </w:rPr>
+              <w:t>2</w:t>
+            </w:r>
+            <w:r>
+              <w:rPr>
+                <w:sz w:val="24"/>
+                <w:szCs w:val="24"/>
+              </w:rPr>
+              <w:t xml:space="preserve">, </w:t>
+            </w:r>
+            <w:r>
+              <w:rPr>
+                <w:sz w:val="24"/>
+                <w:szCs w:val="24"/>
+              </w:rPr>
+              <w:t>3</w:t>
             </w:r>
             <w:r>
               <w:rPr>
@@ -2543,7 +2695,21 @@
                 <w:sz w:val="24"/>
                 <w:szCs w:val="24"/>
               </w:rPr>
-              <w:t xml:space="preserve"> технико-экономическое обоснование)</w:t>
+              <w:t xml:space="preserve"> </w:t>
+            </w:r>
+            <w:r>
+              <w:rPr>
+                <w:sz w:val="24"/>
+                <w:szCs w:val="24"/>
+              </w:rPr>
+              <w:t>4</w:t>
+            </w:r>
+            <w:r>
+              <w:rPr>
+                <w:sz w:val="24"/>
+                <w:szCs w:val="24"/>
+              </w:rPr>
+              <w:t>)</w:t>
             </w:r>
           </w:p>
         </w:tc>
@@ -2656,7 +2822,35 @@
                 <w:sz w:val="24"/>
                 <w:szCs w:val="24"/>
               </w:rPr>
-              <w:t xml:space="preserve"> (разделы функциональное проектирование, разработка программных модулей)</w:t>
+              <w:t xml:space="preserve"> (разделы </w:t>
+            </w:r>
+            <w:r>
+              <w:rPr>
+                <w:sz w:val="24"/>
+                <w:szCs w:val="24"/>
+              </w:rPr>
+              <w:t>3</w:t>
+            </w:r>
+            <w:r>
+              <w:rPr>
+                <w:sz w:val="24"/>
+                <w:szCs w:val="24"/>
+              </w:rPr>
+              <w:t xml:space="preserve">, </w:t>
+            </w:r>
+            <w:r>
+              <w:rPr>
+                <w:sz w:val="24"/>
+                <w:szCs w:val="24"/>
+              </w:rPr>
+              <w:t>4</w:t>
+            </w:r>
+            <w:r>
+              <w:rPr>
+                <w:sz w:val="24"/>
+                <w:szCs w:val="24"/>
+              </w:rPr>
+              <w:t>)</w:t>
             </w:r>
           </w:p>
         </w:tc>
@@ -3852,7 +4046,7 @@
 </file>
 
 <file path=word/endnotes.xml><?xml version="1.0" encoding="utf-8"?>
-<w:endnotes xmlns:wpc="http://schemas.microsoft.com/office/word/2010/wordprocessingCanvas" xmlns:cx="http://schemas.microsoft.com/office/drawing/2014/chartex" xmlns:cx1="http://schemas.microsoft.com/office/drawing/2015/9/8/chartex" xmlns:cx2="http://schemas.microsoft.com/office/drawing/2015/10/21/chartex" xmlns:cx3="http://schemas.microsoft.com/office/drawing/2016/5/9/chartex" xmlns:cx4="http://schemas.microsoft.com/office/drawing/2016/5/10/chartex" xmlns:cx5="http://schemas.microsoft.com/office/drawing/2016/5/11/chartex" xmlns:cx6="http://schemas.microsoft.com/office/drawing/2016/5/12/chartex" xmlns:cx7="http://schemas.microsoft.com/office/drawing/2016/5/13/chartex" xmlns:cx8="http://schemas.microsoft.com/office/drawing/2016/5/14/chartex" xmlns:mc="http://schemas.openxmlformats.org/markup-compatibility/2006" xmlns:aink="http://schemas.microsoft.com/office/drawing/2016/ink" xmlns:am3d="http://schemas.microsoft.com/office/drawing/2017/model3d" xmlns:o="urn:schemas-microsoft-com:office:office" xmlns:oel="http://schemas.microsoft.com/office/2019/extlst" xmlns:r="http://schemas.openxmlformats.org/officeDocument/2006/relationships" xmlns:m="http://schemas.openxmlformats.org/officeDocument/2006/math" xmlns:v="urn:schemas-microsoft-com:vml" xmlns:wp14="http://schemas.microsoft.com/office/word/2010/wordprocessingDrawing" xmlns:wp="http://schemas.openxmlformats.org/drawingml/2006/wordprocessingDrawing" xmlns:w10="urn:schemas-microsoft-com:office:word" xmlns:w="http://schemas.openxmlformats.org/wordprocessingml/2006/main" xmlns:w14="http://schemas.microsoft.com/office/word/2010/wordml" xmlns:w15="http://schemas.microsoft.com/office/word/2012/wordml" xmlns:w16cex="http://schemas.microsoft.com/office/word/2018/wordml/cex" xmlns:w16cid="http://schemas.microsoft.com/office/word/2016/wordml/cid" xmlns:w16="http://schemas.microsoft.com/office/word/2018/wordml" xmlns:w16sdtdh="http://schemas.microsoft.com/office/word/2020/wordml/sdtdatahash" xmlns:w16se="http://schemas.microsoft.com/office/word/2015/wordml/symex" xmlns:wpg="http://schemas.microsoft.com/office/word/2010/wordprocessingGroup" xmlns:wpi="http://schemas.microsoft.com/office/word/2010/wordprocessingInk" xmlns:wne="http://schemas.microsoft.com/office/word/2006/wordml" xmlns:wps="http://schemas.microsoft.com/office/word/2010/wordprocessingShape" mc:Ignorable="w14 w15 w16se w16cid w16 w16cex w16sdtdh wp14">
+<w:endnotes xmlns:wpc="http://schemas.microsoft.com/office/word/2010/wordprocessingCanvas" xmlns:cx="http://schemas.microsoft.com/office/drawing/2014/chartex" xmlns:cx1="http://schemas.microsoft.com/office/drawing/2015/9/8/chartex" xmlns:cx2="http://schemas.microsoft.com/office/drawing/2015/10/21/chartex" xmlns:cx3="http://schemas.microsoft.com/office/drawing/2016/5/9/chartex" xmlns:cx4="http://schemas.microsoft.com/office/drawing/2016/5/10/chartex" xmlns:cx5="http://schemas.microsoft.com/office/drawing/2016/5/11/chartex" xmlns:cx6="http://schemas.microsoft.com/office/drawing/2016/5/12/chartex" xmlns:cx7="http://schemas.microsoft.com/office/drawing/2016/5/13/chartex" xmlns:cx8="http://schemas.microsoft.com/office/drawing/2016/5/14/chartex" xmlns:mc="http://schemas.openxmlformats.org/markup-compatibility/2006" xmlns:aink="http://schemas.microsoft.com/office/drawing/2016/ink" xmlns:am3d="http://schemas.microsoft.com/office/drawing/2017/model3d" xmlns:o="urn:schemas-microsoft-com:office:office" xmlns:r="http://schemas.openxmlformats.org/officeDocument/2006/relationships" xmlns:m="http://schemas.openxmlformats.org/officeDocument/2006/math" xmlns:v="urn:schemas-microsoft-com:vml" xmlns:wp14="http://schemas.microsoft.com/office/word/2010/wordprocessingDrawing" xmlns:wp="http://schemas.openxmlformats.org/drawingml/2006/wordprocessingDrawing" xmlns:w10="urn:schemas-microsoft-com:office:word" xmlns:w="http://schemas.openxmlformats.org/wordprocessingml/2006/main" xmlns:w14="http://schemas.microsoft.com/office/word/2010/wordml" xmlns:w15="http://schemas.microsoft.com/office/word/2012/wordml" xmlns:w16cex="http://schemas.microsoft.com/office/word/2018/wordml/cex" xmlns:w16cid="http://schemas.microsoft.com/office/word/2016/wordml/cid" xmlns:w16="http://schemas.microsoft.com/office/word/2018/wordml" xmlns:w16sdtdh="http://schemas.microsoft.com/office/word/2020/wordml/sdtdatahash" xmlns:w16se="http://schemas.microsoft.com/office/word/2015/wordml/symex" xmlns:wpg="http://schemas.microsoft.com/office/word/2010/wordprocessingGroup" xmlns:wpi="http://schemas.microsoft.com/office/word/2010/wordprocessingInk" xmlns:wne="http://schemas.microsoft.com/office/word/2006/wordml" xmlns:wps="http://schemas.microsoft.com/office/word/2010/wordprocessingShape" mc:Ignorable="w14 w15 w16se w16cid w16 w16cex w16sdtdh wp14">
   <w:endnote w:type="separator" w:id="-1">
     <w:p>
       <w:pPr>
@@ -3883,7 +4077,7 @@
 </file>
 
 <file path=word/footer1.xml><?xml version="1.0" encoding="utf-8"?>
-<w:ftr xmlns:wpc="http://schemas.microsoft.com/office/word/2010/wordprocessingCanvas" xmlns:cx="http://schemas.microsoft.com/office/drawing/2014/chartex" xmlns:cx1="http://schemas.microsoft.com/office/drawing/2015/9/8/chartex" xmlns:cx2="http://schemas.microsoft.com/office/drawing/2015/10/21/chartex" xmlns:cx3="http://schemas.microsoft.com/office/drawing/2016/5/9/chartex" xmlns:cx4="http://schemas.microsoft.com/office/drawing/2016/5/10/chartex" xmlns:cx5="http://schemas.microsoft.com/office/drawing/2016/5/11/chartex" xmlns:cx6="http://schemas.microsoft.com/office/drawing/2016/5/12/chartex" xmlns:cx7="http://schemas.microsoft.com/office/drawing/2016/5/13/chartex" xmlns:cx8="http://schemas.microsoft.com/office/drawing/2016/5/14/chartex" xmlns:mc="http://schemas.openxmlformats.org/markup-compatibility/2006" xmlns:aink="http://schemas.microsoft.com/office/drawing/2016/ink" xmlns:am3d="http://schemas.microsoft.com/office/drawing/2017/model3d" xmlns:o="urn:schemas-microsoft-com:office:office" xmlns:oel="http://schemas.microsoft.com/office/2019/extlst" xmlns:r="http://schemas.openxmlformats.org/officeDocument/2006/relationships" xmlns:m="http://schemas.openxmlformats.org/officeDocument/2006/math" xmlns:v="urn:schemas-microsoft-com:vml" xmlns:wp14="http://schemas.microsoft.com/office/word/2010/wordprocessingDrawing" xmlns:wp="http://schemas.openxmlformats.org/drawingml/2006/wordprocessingDrawing" xmlns:w10="urn:schemas-microsoft-com:office:word" xmlns:w="http://schemas.openxmlformats.org/wordprocessingml/2006/main" xmlns:w14="http://schemas.microsoft.com/office/word/2010/wordml" xmlns:w15="http://schemas.microsoft.com/office/word/2012/wordml" xmlns:w16cex="http://schemas.microsoft.com/office/word/2018/wordml/cex" xmlns:w16cid="http://schemas.microsoft.com/office/word/2016/wordml/cid" xmlns:w16="http://schemas.microsoft.com/office/word/2018/wordml" xmlns:w16sdtdh="http://schemas.microsoft.com/office/word/2020/wordml/sdtdatahash" xmlns:w16se="http://schemas.microsoft.com/office/word/2015/wordml/symex" xmlns:wpg="http://schemas.microsoft.com/office/word/2010/wordprocessingGroup" xmlns:wpi="http://schemas.microsoft.com/office/word/2010/wordprocessingInk" xmlns:wne="http://schemas.microsoft.com/office/word/2006/wordml" xmlns:wps="http://schemas.microsoft.com/office/word/2010/wordprocessingShape" mc:Ignorable="w14 w15 w16se w16cid w16 w16cex w16sdtdh wp14">
+<w:ftr xmlns:wpc="http://schemas.microsoft.com/office/word/2010/wordprocessingCanvas" xmlns:cx="http://schemas.microsoft.com/office/drawing/2014/chartex" xmlns:cx1="http://schemas.microsoft.com/office/drawing/2015/9/8/chartex" xmlns:cx2="http://schemas.microsoft.com/office/drawing/2015/10/21/chartex" xmlns:cx3="http://schemas.microsoft.com/office/drawing/2016/5/9/chartex" xmlns:cx4="http://schemas.microsoft.com/office/drawing/2016/5/10/chartex" xmlns:cx5="http://schemas.microsoft.com/office/drawing/2016/5/11/chartex" xmlns:cx6="http://schemas.microsoft.com/office/drawing/2016/5/12/chartex" xmlns:cx7="http://schemas.microsoft.com/office/drawing/2016/5/13/chartex" xmlns:cx8="http://schemas.microsoft.com/office/drawing/2016/5/14/chartex" xmlns:mc="http://schemas.openxmlformats.org/markup-compatibility/2006" xmlns:aink="http://schemas.microsoft.com/office/drawing/2016/ink" xmlns:am3d="http://schemas.microsoft.com/office/drawing/2017/model3d" xmlns:o="urn:schemas-microsoft-com:office:office" xmlns:r="http://schemas.openxmlformats.org/officeDocument/2006/relationships" xmlns:m="http://schemas.openxmlformats.org/officeDocument/2006/math" xmlns:v="urn:schemas-microsoft-com:vml" xmlns:wp14="http://schemas.microsoft.com/office/word/2010/wordprocessingDrawing" xmlns:wp="http://schemas.openxmlformats.org/drawingml/2006/wordprocessingDrawing" xmlns:w10="urn:schemas-microsoft-com:office:word" xmlns:w="http://schemas.openxmlformats.org/wordprocessingml/2006/main" xmlns:w14="http://schemas.microsoft.com/office/word/2010/wordml" xmlns:w15="http://schemas.microsoft.com/office/word/2012/wordml" xmlns:w16cex="http://schemas.microsoft.com/office/word/2018/wordml/cex" xmlns:w16cid="http://schemas.microsoft.com/office/word/2016/wordml/cid" xmlns:w16="http://schemas.microsoft.com/office/word/2018/wordml" xmlns:w16sdtdh="http://schemas.microsoft.com/office/word/2020/wordml/sdtdatahash" xmlns:w16se="http://schemas.microsoft.com/office/word/2015/wordml/symex" xmlns:wpg="http://schemas.microsoft.com/office/word/2010/wordprocessingGroup" xmlns:wpi="http://schemas.microsoft.com/office/word/2010/wordprocessingInk" xmlns:wne="http://schemas.microsoft.com/office/word/2006/wordml" xmlns:wps="http://schemas.microsoft.com/office/word/2010/wordprocessingShape" mc:Ignorable="w14 w15 w16se w16cid w16 w16cex w16sdtdh wp14">
   <w:p>
     <w:pPr>
       <w:pStyle w:val="a6"/>
@@ -3906,7 +4100,7 @@
 </file>
 
 <file path=word/footnotes.xml><?xml version="1.0" encoding="utf-8"?>
-<w:footnotes xmlns:wpc="http://schemas.microsoft.com/office/word/2010/wordprocessingCanvas" xmlns:cx="http://schemas.microsoft.com/office/drawing/2014/chartex" xmlns:cx1="http://schemas.microsoft.com/office/drawing/2015/9/8/chartex" xmlns:cx2="http://schemas.microsoft.com/office/drawing/2015/10/21/chartex" xmlns:cx3="http://schemas.microsoft.com/office/drawing/2016/5/9/chartex" xmlns:cx4="http://schemas.microsoft.com/office/drawing/2016/5/10/chartex" xmlns:cx5="http://schemas.microsoft.com/office/drawing/2016/5/11/chartex" xmlns:cx6="http://schemas.microsoft.com/office/drawing/2016/5/12/chartex" xmlns:cx7="http://schemas.microsoft.com/office/drawing/2016/5/13/chartex" xmlns:cx8="http://schemas.microsoft.com/office/drawing/2016/5/14/chartex" xmlns:mc="http://schemas.openxmlformats.org/markup-compatibility/2006" xmlns:aink="http://schemas.microsoft.com/office/drawing/2016/ink" xmlns:am3d="http://schemas.microsoft.com/office/drawing/2017/model3d" xmlns:o="urn:schemas-microsoft-com:office:office" xmlns:oel="http://schemas.microsoft.com/office/2019/extlst" xmlns:r="http://schemas.openxmlformats.org/officeDocument/2006/relationships" xmlns:m="http://schemas.openxmlformats.org/officeDocument/2006/math" xmlns:v="urn:schemas-microsoft-com:vml" xmlns:wp14="http://schemas.microsoft.com/office/word/2010/wordprocessingDrawing" xmlns:wp="http://schemas.openxmlformats.org/drawingml/2006/wordprocessingDrawing" xmlns:w10="urn:schemas-microsoft-com:office:word" xmlns:w="http://schemas.openxmlformats.org/wordprocessingml/2006/main" xmlns:w14="http://schemas.microsoft.com/office/word/2010/wordml" xmlns:w15="http://schemas.microsoft.com/office/word/2012/wordml" xmlns:w16cex="http://schemas.microsoft.com/office/word/2018/wordml/cex" xmlns:w16cid="http://schemas.microsoft.com/office/word/2016/wordml/cid" xmlns:w16="http://schemas.microsoft.com/office/word/2018/wordml" xmlns:w16sdtdh="http://schemas.microsoft.com/office/word/2020/wordml/sdtdatahash" xmlns:w16se="http://schemas.microsoft.com/office/word/2015/wordml/symex" xmlns:wpg="http://schemas.microsoft.com/office/word/2010/wordprocessingGroup" xmlns:wpi="http://schemas.microsoft.com/office/word/2010/wordprocessingInk" xmlns:wne="http://schemas.microsoft.com/office/word/2006/wordml" xmlns:wps="http://schemas.microsoft.com/office/word/2010/wordprocessingShape" mc:Ignorable="w14 w15 w16se w16cid w16 w16cex w16sdtdh wp14">
+<w:footnotes xmlns:wpc="http://schemas.microsoft.com/office/word/2010/wordprocessingCanvas" xmlns:cx="http://schemas.microsoft.com/office/drawing/2014/chartex" xmlns:cx1="http://schemas.microsoft.com/office/drawing/2015/9/8/chartex" xmlns:cx2="http://schemas.microsoft.com/office/drawing/2015/10/21/chartex" xmlns:cx3="http://schemas.microsoft.com/office/drawing/2016/5/9/chartex" xmlns:cx4="http://schemas.microsoft.com/office/drawing/2016/5/10/chartex" xmlns:cx5="http://schemas.microsoft.com/office/drawing/2016/5/11/chartex" xmlns:cx6="http://schemas.microsoft.com/office/drawing/2016/5/12/chartex" xmlns:cx7="http://schemas.microsoft.com/office/drawing/2016/5/13/chartex" xmlns:cx8="http://schemas.microsoft.com/office/drawing/2016/5/14/chartex" xmlns:mc="http://schemas.openxmlformats.org/markup-compatibility/2006" xmlns:aink="http://schemas.microsoft.com/office/drawing/2016/ink" xmlns:am3d="http://schemas.microsoft.com/office/drawing/2017/model3d" xmlns:o="urn:schemas-microsoft-com:office:office" xmlns:r="http://schemas.openxmlformats.org/officeDocument/2006/relationships" xmlns:m="http://schemas.openxmlformats.org/officeDocument/2006/math" xmlns:v="urn:schemas-microsoft-com:vml" xmlns:wp14="http://schemas.microsoft.com/office/word/2010/wordprocessingDrawing" xmlns:wp="http://schemas.openxmlformats.org/drawingml/2006/wordprocessingDrawing" xmlns:w10="urn:schemas-microsoft-com:office:word" xmlns:w="http://schemas.openxmlformats.org/wordprocessingml/2006/main" xmlns:w14="http://schemas.microsoft.com/office/word/2010/wordml" xmlns:w15="http://schemas.microsoft.com/office/word/2012/wordml" xmlns:w16cex="http://schemas.microsoft.com/office/word/2018/wordml/cex" xmlns:w16cid="http://schemas.microsoft.com/office/word/2016/wordml/cid" xmlns:w16="http://schemas.microsoft.com/office/word/2018/wordml" xmlns:w16sdtdh="http://schemas.microsoft.com/office/word/2020/wordml/sdtdatahash" xmlns:w16se="http://schemas.microsoft.com/office/word/2015/wordml/symex" xmlns:wpg="http://schemas.microsoft.com/office/word/2010/wordprocessingGroup" xmlns:wpi="http://schemas.microsoft.com/office/word/2010/wordprocessingInk" xmlns:wne="http://schemas.microsoft.com/office/word/2006/wordml" xmlns:wps="http://schemas.microsoft.com/office/word/2010/wordprocessingShape" mc:Ignorable="w14 w15 w16se w16cid w16 w16cex w16sdtdh wp14">
   <w:footnote w:type="separator" w:id="-1">
     <w:p>
       <w:pPr>
@@ -3937,7 +4131,7 @@
 </file>
 
 <file path=word/numbering.xml><?xml version="1.0" encoding="utf-8"?>
-<w:numbering xmlns:wpc="http://schemas.microsoft.com/office/word/2010/wordprocessingCanvas" xmlns:cx="http://schemas.microsoft.com/office/drawing/2014/chartex" xmlns:cx1="http://schemas.microsoft.com/office/drawing/2015/9/8/chartex" xmlns:cx2="http://schemas.microsoft.com/office/drawing/2015/10/21/chartex" xmlns:cx3="http://schemas.microsoft.com/office/drawing/2016/5/9/chartex" xmlns:cx4="http://schemas.microsoft.com/office/drawing/2016/5/10/chartex" xmlns:cx5="http://schemas.microsoft.com/office/drawing/2016/5/11/chartex" xmlns:cx6="http://schemas.microsoft.com/office/drawing/2016/5/12/chartex" xmlns:cx7="http://schemas.microsoft.com/office/drawing/2016/5/13/chartex" xmlns:cx8="http://schemas.microsoft.com/office/drawing/2016/5/14/chartex" xmlns:mc="http://schemas.openxmlformats.org/markup-compatibility/2006" xmlns:aink="http://schemas.microsoft.com/office/drawing/2016/ink" xmlns:am3d="http://schemas.microsoft.com/office/drawing/2017/model3d" xmlns:o="urn:schemas-microsoft-com:office:office" xmlns:oel="http://schemas.microsoft.com/office/2019/extlst" xmlns:r="http://schemas.openxmlformats.org/officeDocument/2006/relationships" xmlns:m="http://schemas.openxmlformats.org/officeDocument/2006/math" xmlns:v="urn:schemas-microsoft-com:vml" xmlns:wp14="http://schemas.microsoft.com/office/word/2010/wordprocessingDrawing" xmlns:wp="http://schemas.openxmlformats.org/drawingml/2006/wordprocessingDrawing" xmlns:w10="urn:schemas-microsoft-com:office:word" xmlns:w="http://schemas.openxmlformats.org/wordprocessingml/2006/main" xmlns:w14="http://schemas.microsoft.com/office/word/2010/wordml" xmlns:w15="http://schemas.microsoft.com/office/word/2012/wordml" xmlns:w16cex="http://schemas.microsoft.com/office/word/2018/wordml/cex" xmlns:w16cid="http://schemas.microsoft.com/office/word/2016/wordml/cid" xmlns:w16="http://schemas.microsoft.com/office/word/2018/wordml" xmlns:w16sdtdh="http://schemas.microsoft.com/office/word/2020/wordml/sdtdatahash" xmlns:w16se="http://schemas.microsoft.com/office/word/2015/wordml/symex" xmlns:wpg="http://schemas.microsoft.com/office/word/2010/wordprocessingGroup" xmlns:wpi="http://schemas.microsoft.com/office/word/2010/wordprocessingInk" xmlns:wne="http://schemas.microsoft.com/office/word/2006/wordml" xmlns:wps="http://schemas.microsoft.com/office/word/2010/wordprocessingShape" mc:Ignorable="w14 w15 w16se w16cid w16 w16cex w16sdtdh wp14">
+<w:numbering xmlns:wpc="http://schemas.microsoft.com/office/word/2010/wordprocessingCanvas" xmlns:cx="http://schemas.microsoft.com/office/drawing/2014/chartex" xmlns:cx1="http://schemas.microsoft.com/office/drawing/2015/9/8/chartex" xmlns:cx2="http://schemas.microsoft.com/office/drawing/2015/10/21/chartex" xmlns:cx3="http://schemas.microsoft.com/office/drawing/2016/5/9/chartex" xmlns:cx4="http://schemas.microsoft.com/office/drawing/2016/5/10/chartex" xmlns:cx5="http://schemas.microsoft.com/office/drawing/2016/5/11/chartex" xmlns:cx6="http://schemas.microsoft.com/office/drawing/2016/5/12/chartex" xmlns:cx7="http://schemas.microsoft.com/office/drawing/2016/5/13/chartex" xmlns:cx8="http://schemas.microsoft.com/office/drawing/2016/5/14/chartex" xmlns:mc="http://schemas.openxmlformats.org/markup-compatibility/2006" xmlns:aink="http://schemas.microsoft.com/office/drawing/2016/ink" xmlns:am3d="http://schemas.microsoft.com/office/drawing/2017/model3d" xmlns:o="urn:schemas-microsoft-com:office:office" xmlns:r="http://schemas.openxmlformats.org/officeDocument/2006/relationships" xmlns:m="http://schemas.openxmlformats.org/officeDocument/2006/math" xmlns:v="urn:schemas-microsoft-com:vml" xmlns:wp14="http://schemas.microsoft.com/office/word/2010/wordprocessingDrawing" xmlns:wp="http://schemas.openxmlformats.org/drawingml/2006/wordprocessingDrawing" xmlns:w10="urn:schemas-microsoft-com:office:word" xmlns:w="http://schemas.openxmlformats.org/wordprocessingml/2006/main" xmlns:w14="http://schemas.microsoft.com/office/word/2010/wordml" xmlns:w15="http://schemas.microsoft.com/office/word/2012/wordml" xmlns:w16cex="http://schemas.microsoft.com/office/word/2018/wordml/cex" xmlns:w16cid="http://schemas.microsoft.com/office/word/2016/wordml/cid" xmlns:w16="http://schemas.microsoft.com/office/word/2018/wordml" xmlns:w16sdtdh="http://schemas.microsoft.com/office/word/2020/wordml/sdtdatahash" xmlns:w16se="http://schemas.microsoft.com/office/word/2015/wordml/symex" xmlns:wpg="http://schemas.microsoft.com/office/word/2010/wordprocessingGroup" xmlns:wpi="http://schemas.microsoft.com/office/word/2010/wordprocessingInk" xmlns:wne="http://schemas.microsoft.com/office/word/2006/wordml" xmlns:wps="http://schemas.microsoft.com/office/word/2010/wordprocessingShape" mc:Ignorable="w14 w15 w16se w16cid w16 w16cex w16sdtdh wp14">
   <w:abstractNum w:abstractNumId="0" w15:restartNumberingAfterBreak="0">
     <w:nsid w:val="FFFFFFFB"/>
     <w:multiLevelType w:val="multilevel"/>
@@ -8861,151 +9055,151 @@
       </w:pPr>
     </w:lvl>
   </w:abstractNum>
-  <w:num w:numId="1" w16cid:durableId="167645572">
+  <w:num w:numId="1">
     <w:abstractNumId w:val="20"/>
   </w:num>
-  <w:num w:numId="2" w16cid:durableId="1130900839">
+  <w:num w:numId="2">
     <w:abstractNumId w:val="31"/>
   </w:num>
-  <w:num w:numId="3" w16cid:durableId="2093772157">
+  <w:num w:numId="3">
     <w:abstractNumId w:val="2"/>
   </w:num>
-  <w:num w:numId="4" w16cid:durableId="918176602">
+  <w:num w:numId="4">
     <w:abstractNumId w:val="19"/>
   </w:num>
-  <w:num w:numId="5" w16cid:durableId="1551526872">
+  <w:num w:numId="5">
     <w:abstractNumId w:val="1"/>
   </w:num>
-  <w:num w:numId="6" w16cid:durableId="1329559257">
+  <w:num w:numId="6">
     <w:abstractNumId w:val="16"/>
   </w:num>
-  <w:num w:numId="7" w16cid:durableId="1114788981">
+  <w:num w:numId="7">
     <w:abstractNumId w:val="5"/>
   </w:num>
-  <w:num w:numId="8" w16cid:durableId="895430710">
+  <w:num w:numId="8">
     <w:abstractNumId w:val="10"/>
   </w:num>
-  <w:num w:numId="9" w16cid:durableId="422846101">
+  <w:num w:numId="9">
     <w:abstractNumId w:val="32"/>
   </w:num>
-  <w:num w:numId="10" w16cid:durableId="393040788">
+  <w:num w:numId="10">
     <w:abstractNumId w:val="28"/>
   </w:num>
-  <w:num w:numId="11" w16cid:durableId="1103912884">
+  <w:num w:numId="11">
     <w:abstractNumId w:val="46"/>
   </w:num>
-  <w:num w:numId="12" w16cid:durableId="1301112783">
+  <w:num w:numId="12">
     <w:abstractNumId w:val="43"/>
   </w:num>
-  <w:num w:numId="13" w16cid:durableId="1389526642">
+  <w:num w:numId="13">
     <w:abstractNumId w:val="8"/>
   </w:num>
-  <w:num w:numId="14" w16cid:durableId="1070956460">
+  <w:num w:numId="14">
     <w:abstractNumId w:val="9"/>
   </w:num>
-  <w:num w:numId="15" w16cid:durableId="2101565549">
+  <w:num w:numId="15">
     <w:abstractNumId w:val="4"/>
   </w:num>
-  <w:num w:numId="16" w16cid:durableId="1798595976">
+  <w:num w:numId="16">
     <w:abstractNumId w:val="36"/>
   </w:num>
-  <w:num w:numId="17" w16cid:durableId="472257429">
+  <w:num w:numId="17">
     <w:abstractNumId w:val="27"/>
   </w:num>
-  <w:num w:numId="18" w16cid:durableId="754398152">
+  <w:num w:numId="18">
     <w:abstractNumId w:val="11"/>
   </w:num>
-  <w:num w:numId="19" w16cid:durableId="935796529">
+  <w:num w:numId="19">
     <w:abstractNumId w:val="6"/>
   </w:num>
-  <w:num w:numId="20" w16cid:durableId="2020548312">
+  <w:num w:numId="20">
     <w:abstractNumId w:val="15"/>
   </w:num>
-  <w:num w:numId="21" w16cid:durableId="1958370009">
+  <w:num w:numId="21">
     <w:abstractNumId w:val="7"/>
   </w:num>
-  <w:num w:numId="22" w16cid:durableId="191768065">
+  <w:num w:numId="22">
     <w:abstractNumId w:val="34"/>
   </w:num>
-  <w:num w:numId="23" w16cid:durableId="1179585105">
+  <w:num w:numId="23">
     <w:abstractNumId w:val="3"/>
   </w:num>
-  <w:num w:numId="24" w16cid:durableId="1587685435">
+  <w:num w:numId="24">
     <w:abstractNumId w:val="0"/>
   </w:num>
-  <w:num w:numId="25" w16cid:durableId="1289047923">
+  <w:num w:numId="25">
     <w:abstractNumId w:val="0"/>
     <w:lvlOverride w:ilvl="0">
       <w:startOverride w:val="8"/>
     </w:lvlOverride>
   </w:num>
-  <w:num w:numId="26" w16cid:durableId="2014140090">
+  <w:num w:numId="26">
     <w:abstractNumId w:val="26"/>
   </w:num>
-  <w:num w:numId="27" w16cid:durableId="1576820724">
+  <w:num w:numId="27">
     <w:abstractNumId w:val="39"/>
   </w:num>
-  <w:num w:numId="28" w16cid:durableId="1280069080">
+  <w:num w:numId="28">
     <w:abstractNumId w:val="40"/>
   </w:num>
-  <w:num w:numId="29" w16cid:durableId="1455976642">
+  <w:num w:numId="29">
     <w:abstractNumId w:val="35"/>
   </w:num>
-  <w:num w:numId="30" w16cid:durableId="830682846">
+  <w:num w:numId="30">
     <w:abstractNumId w:val="44"/>
   </w:num>
-  <w:num w:numId="31" w16cid:durableId="986206791">
+  <w:num w:numId="31">
     <w:abstractNumId w:val="18"/>
   </w:num>
-  <w:num w:numId="32" w16cid:durableId="1930964302">
+  <w:num w:numId="32">
     <w:abstractNumId w:val="30"/>
   </w:num>
-  <w:num w:numId="33" w16cid:durableId="1150442586">
+  <w:num w:numId="33">
     <w:abstractNumId w:val="21"/>
   </w:num>
-  <w:num w:numId="34" w16cid:durableId="1092169462">
+  <w:num w:numId="34">
     <w:abstractNumId w:val="17"/>
   </w:num>
-  <w:num w:numId="35" w16cid:durableId="1245794763">
+  <w:num w:numId="35">
     <w:abstractNumId w:val="41"/>
   </w:num>
-  <w:num w:numId="36" w16cid:durableId="1021712064">
+  <w:num w:numId="36">
     <w:abstractNumId w:val="29"/>
   </w:num>
-  <w:num w:numId="37" w16cid:durableId="780224319">
+  <w:num w:numId="37">
     <w:abstractNumId w:val="33"/>
   </w:num>
-  <w:num w:numId="38" w16cid:durableId="422839737">
+  <w:num w:numId="38">
     <w:abstractNumId w:val="12"/>
   </w:num>
-  <w:num w:numId="39" w16cid:durableId="1229219524">
+  <w:num w:numId="39">
     <w:abstractNumId w:val="14"/>
   </w:num>
-  <w:num w:numId="40" w16cid:durableId="2043553357">
+  <w:num w:numId="40">
     <w:abstractNumId w:val="42"/>
   </w:num>
-  <w:num w:numId="41" w16cid:durableId="2084333341">
+  <w:num w:numId="41">
     <w:abstractNumId w:val="37"/>
   </w:num>
-  <w:num w:numId="42" w16cid:durableId="1216240977">
+  <w:num w:numId="42">
     <w:abstractNumId w:val="23"/>
   </w:num>
-  <w:num w:numId="43" w16cid:durableId="1103261280">
+  <w:num w:numId="43">
     <w:abstractNumId w:val="24"/>
   </w:num>
-  <w:num w:numId="44" w16cid:durableId="2081831144">
+  <w:num w:numId="44">
     <w:abstractNumId w:val="22"/>
   </w:num>
-  <w:num w:numId="45" w16cid:durableId="2125613616">
+  <w:num w:numId="45">
     <w:abstractNumId w:val="38"/>
   </w:num>
-  <w:num w:numId="46" w16cid:durableId="594938901">
+  <w:num w:numId="46">
     <w:abstractNumId w:val="45"/>
   </w:num>
-  <w:num w:numId="47" w16cid:durableId="1172061684">
+  <w:num w:numId="47">
     <w:abstractNumId w:val="13"/>
   </w:num>
-  <w:num w:numId="48" w16cid:durableId="1623030180">
+  <w:num w:numId="48">
     <w:abstractNumId w:val="25"/>
   </w:num>
   <w:numIdMacAtCleanup w:val="11"/>

</xml_diff>